<commit_message>
Début Notes explication et contexte (1.)
</commit_message>
<xml_diff>
--- a/Protocoles/Protocole expérimental de la phase B V1.docx
+++ b/Protocoles/Protocole expérimental de la phase B V1.docx
@@ -2443,6 +2443,31 @@
     <w:p>
       <w:pPr>
         <w:pStyle w:val="Corpsdetexte"/>
+        <w:rPr>
+          <w:rFonts w:ascii="System Font" w:hAnsi="System Font" w:cs="System Font"/>
+          <w:bCs/>
+          <w:color w:val="FF0000"/>
+          <w:kern w:val="0"/>
+          <w:sz w:val="28"/>
+          <w:szCs w:val="28"/>
+        </w:rPr>
+      </w:pPr>
+      <w:r>
+        <w:rPr>
+          <w:bCs/>
+        </w:rPr>
+        <w:t>Consignes données</w:t>
+      </w:r>
+      <w:r>
+        <w:rPr>
+          <w:bCs/>
+        </w:rPr>
+        <w:t xml:space="preserve"> : </w:t>
+      </w:r>
+    </w:p>
+    <w:p>
+      <w:pPr>
+        <w:pStyle w:val="Corpsdetexte"/>
       </w:pPr>
       <w:r>
         <w:t>Questions type pour le ressenti global de la partie :</w:t>
@@ -2521,7 +2546,6 @@
         </w:rPr>
       </w:pPr>
       <w:r>
-        <w:lastRenderedPageBreak/>
         <w:t>Questions type pour le visionnage de la vidéo :</w:t>
       </w:r>
     </w:p>
@@ -2639,7 +2663,6 @@
         <w:commentReference w:id="1"/>
       </w:r>
     </w:p>
-    <w:p/>
     <w:p/>
     <w:p>
       <w:pPr>

</xml_diff>

<commit_message>
Dépôt guide entretien autoconfrontation
</commit_message>
<xml_diff>
--- a/Protocoles/Protocole expérimental de la phase B V1.docx
+++ b/Protocoles/Protocole expérimental de la phase B V1.docx
@@ -2240,10 +2240,12 @@
         <w:pStyle w:val="Corpsdetexte"/>
         <w:ind w:firstLine="360"/>
       </w:pPr>
+      <w:bookmarkStart w:id="1" w:name="_Hlk181885698"/>
       <w:r>
         <w:t>Le but de l’entretien d’auto-confrontation est de valider avec le joueur l’identification de ses intentions et stratégies. Ils doivent permettre de mettre en lumière des changements de stratégies naturels et leurs causes, ainsi que les motivations du joueur dans le choix de sa stratégie initiale.</w:t>
       </w:r>
     </w:p>
+    <w:bookmarkEnd w:id="1"/>
     <w:p>
       <w:pPr>
         <w:pStyle w:val="Corpsdetexte"/>
@@ -2444,6 +2446,34 @@
       <w:pPr>
         <w:pStyle w:val="Corpsdetexte"/>
         <w:rPr>
+          <w:bCs/>
+        </w:rPr>
+      </w:pPr>
+      <w:r>
+        <w:rPr>
+          <w:bCs/>
+        </w:rPr>
+        <w:t>Consignes données</w:t>
+      </w:r>
+      <w:r>
+        <w:rPr>
+          <w:bCs/>
+        </w:rPr>
+        <w:t xml:space="preserve"> : </w:t>
+      </w:r>
+    </w:p>
+    <w:p>
+      <w:pPr>
+        <w:pStyle w:val="Corpsdetexte"/>
+        <w:rPr>
+          <w:bCs/>
+        </w:rPr>
+      </w:pPr>
+    </w:p>
+    <w:p>
+      <w:pPr>
+        <w:pStyle w:val="Corpsdetexte"/>
+        <w:rPr>
           <w:rFonts w:ascii="System Font" w:hAnsi="System Font" w:cs="System Font"/>
           <w:bCs/>
           <w:color w:val="FF0000"/>
@@ -2452,23 +2482,12 @@
           <w:szCs w:val="28"/>
         </w:rPr>
       </w:pPr>
-      <w:r>
-        <w:rPr>
-          <w:bCs/>
-        </w:rPr>
-        <w:t>Consignes données</w:t>
-      </w:r>
-      <w:r>
-        <w:rPr>
-          <w:bCs/>
-        </w:rPr>
-        <w:t xml:space="preserve"> : </w:t>
-      </w:r>
-    </w:p>
-    <w:p>
-      <w:pPr>
-        <w:pStyle w:val="Corpsdetexte"/>
-      </w:pPr>
+    </w:p>
+    <w:p>
+      <w:pPr>
+        <w:pStyle w:val="Corpsdetexte"/>
+      </w:pPr>
+      <w:bookmarkStart w:id="2" w:name="_Hlk181882906"/>
       <w:r>
         <w:t>Questions type pour le ressenti global de la partie :</w:t>
       </w:r>
@@ -2609,6 +2628,7 @@
         <w:t xml:space="preserve"> ? Si oui, comment ? </w:t>
       </w:r>
     </w:p>
+    <w:bookmarkEnd w:id="2"/>
     <w:p>
       <w:pPr>
         <w:pStyle w:val="Corpsdetexte"/>
@@ -2650,17 +2670,17 @@
           <w:numId w:val="4"/>
         </w:numPr>
       </w:pPr>
-      <w:commentRangeStart w:id="1"/>
+      <w:commentRangeStart w:id="3"/>
       <w:r>
         <w:t>Lors de la prise de notes (grille d'observation), noter les temps des décisions intéressantes qui ont eu lieu afin de revenir directement dessus lors de l'entretien et poser nos questions.</w:t>
       </w:r>
-      <w:commentRangeEnd w:id="1"/>
+      <w:commentRangeEnd w:id="3"/>
       <w:r>
         <w:rPr>
           <w:rStyle w:val="Marquedecommentaire"/>
           <w:rFonts w:asciiTheme="minorHAnsi" w:hAnsiTheme="minorHAnsi"/>
         </w:rPr>
-        <w:commentReference w:id="1"/>
+        <w:commentReference w:id="3"/>
       </w:r>
     </w:p>
     <w:p/>
@@ -2701,7 +2721,7 @@
       </w:r>
     </w:p>
   </w:comment>
-  <w:comment w:id="1" w:author="Lucie Della-Negra" w:date="2024-11-06T16:00:00Z" w:initials="LD">
+  <w:comment w:id="3" w:author="Lucie Della-Negra" w:date="2024-11-06T16:00:00Z" w:initials="LD">
     <w:p>
       <w:pPr>
         <w:pStyle w:val="Commentaire"/>

</xml_diff>